<commit_message>
no se habia guardado el word
</commit_message>
<xml_diff>
--- a/Parcial-Centro-Deportivo(Tema-2).docx
+++ b/Parcial-Centro-Deportivo(Tema-2).docx
@@ -1,6 +1,6 @@
 
 <file path=word/document.xml><?xml version="1.0" encoding="utf-8"?>
-<w:document xmlns:wpc="http://schemas.microsoft.com/office/word/2010/wordprocessingCanvas" xmlns:mc="http://schemas.openxmlformats.org/markup-compatibility/2006" xmlns:o="urn:schemas-microsoft-com:office:office" xmlns:r="http://schemas.openxmlformats.org/officeDocument/2006/relationships" xmlns:m="http://schemas.openxmlformats.org/officeDocument/2006/math" xmlns:v="urn:schemas-microsoft-com:vml" xmlns:wp14="http://schemas.microsoft.com/office/word/2010/wordprocessingDrawing" xmlns:wp="http://schemas.openxmlformats.org/drawingml/2006/wordprocessingDrawing" xmlns:w10="urn:schemas-microsoft-com:office:word" xmlns:w="http://schemas.openxmlformats.org/wordprocessingml/2006/main" xmlns:w14="http://schemas.microsoft.com/office/word/2010/wordml" xmlns:w15="http://schemas.microsoft.com/office/word/2012/wordml" xmlns:wpg="http://schemas.microsoft.com/office/word/2010/wordprocessingGroup" xmlns:wpi="http://schemas.microsoft.com/office/word/2010/wordprocessingInk" xmlns:wne="http://schemas.microsoft.com/office/word/2006/wordml" xmlns:wps="http://schemas.microsoft.com/office/word/2010/wordprocessingShape" mc:Ignorable="w14 w15 wp14">
+<w:document xmlns:wpc="http://schemas.microsoft.com/office/word/2010/wordprocessingCanvas" xmlns:cx="http://schemas.microsoft.com/office/drawing/2014/chartex" xmlns:cx1="http://schemas.microsoft.com/office/drawing/2015/9/8/chartex" xmlns:cx2="http://schemas.microsoft.com/office/drawing/2015/10/21/chartex" xmlns:cx3="http://schemas.microsoft.com/office/drawing/2016/5/9/chartex" xmlns:cx4="http://schemas.microsoft.com/office/drawing/2016/5/10/chartex" xmlns:cx5="http://schemas.microsoft.com/office/drawing/2016/5/11/chartex" xmlns:cx6="http://schemas.microsoft.com/office/drawing/2016/5/12/chartex" xmlns:cx7="http://schemas.microsoft.com/office/drawing/2016/5/13/chartex" xmlns:cx8="http://schemas.microsoft.com/office/drawing/2016/5/14/chartex" xmlns:mc="http://schemas.openxmlformats.org/markup-compatibility/2006" xmlns:aink="http://schemas.microsoft.com/office/drawing/2016/ink" xmlns:am3d="http://schemas.microsoft.com/office/drawing/2017/model3d" xmlns:o="urn:schemas-microsoft-com:office:office" xmlns:r="http://schemas.openxmlformats.org/officeDocument/2006/relationships" xmlns:m="http://schemas.openxmlformats.org/officeDocument/2006/math" xmlns:v="urn:schemas-microsoft-com:vml" xmlns:wp14="http://schemas.microsoft.com/office/word/2010/wordprocessingDrawing" xmlns:wp="http://schemas.openxmlformats.org/drawingml/2006/wordprocessingDrawing" xmlns:w10="urn:schemas-microsoft-com:office:word" xmlns:w="http://schemas.openxmlformats.org/wordprocessingml/2006/main" xmlns:w14="http://schemas.microsoft.com/office/word/2010/wordml" xmlns:w15="http://schemas.microsoft.com/office/word/2012/wordml" xmlns:w16cex="http://schemas.microsoft.com/office/word/2018/wordml/cex" xmlns:w16cid="http://schemas.microsoft.com/office/word/2016/wordml/cid" xmlns:w16="http://schemas.microsoft.com/office/word/2018/wordml" xmlns:w16sdtdh="http://schemas.microsoft.com/office/word/2020/wordml/sdtdatahash" xmlns:w16se="http://schemas.microsoft.com/office/word/2015/wordml/symex" xmlns:wpg="http://schemas.microsoft.com/office/word/2010/wordprocessingGroup" xmlns:wpi="http://schemas.microsoft.com/office/word/2010/wordprocessingInk" xmlns:wne="http://schemas.microsoft.com/office/word/2006/wordml" xmlns:wps="http://schemas.microsoft.com/office/word/2010/wordprocessingShape" mc:Ignorable="w14 w15 w16se w16cid w16 w16cex w16sdtdh wp14">
   <w:body>
     <w:tbl>
       <w:tblPr>
@@ -308,8 +308,9 @@
                 <w:sz w:val="22"/>
                 <w:szCs w:val="22"/>
               </w:rPr>
-              <w:t xml:space="preserve">ALUMNO:                 LU:        </w:t>
-            </w:r>
+              <w:t xml:space="preserve">ALUMNO:  </w:t>
+            </w:r>
+            <w:proofErr w:type="spellStart"/>
             <w:r>
               <w:rPr>
                 <w:rFonts w:ascii="Lucida Console" w:hAnsi="Lucida Console"/>
@@ -317,8 +318,9 @@
                 <w:sz w:val="22"/>
                 <w:szCs w:val="22"/>
               </w:rPr>
-              <w:t xml:space="preserve">                </w:t>
-            </w:r>
+              <w:t>Plem</w:t>
+            </w:r>
+            <w:proofErr w:type="spellEnd"/>
             <w:r>
               <w:rPr>
                 <w:rFonts w:ascii="Lucida Console" w:hAnsi="Lucida Console"/>
@@ -326,7 +328,7 @@
                 <w:sz w:val="22"/>
                 <w:szCs w:val="22"/>
               </w:rPr>
-              <w:t>FECHA:</w:t>
+              <w:t xml:space="preserve"> Patricio LU</w:t>
             </w:r>
             <w:r>
               <w:rPr>
@@ -335,7 +337,7 @@
                 <w:sz w:val="22"/>
                 <w:szCs w:val="22"/>
               </w:rPr>
-              <w:t xml:space="preserve"> 23/10</w:t>
+              <w:t>:</w:t>
             </w:r>
             <w:r>
               <w:rPr>
@@ -344,30 +346,26 @@
                 <w:sz w:val="22"/>
                 <w:szCs w:val="22"/>
               </w:rPr>
-              <w:t>/2024</w:t>
-            </w:r>
-          </w:p>
-          <w:p>
-            <w:pPr>
-              <w:spacing w:after="0" w:line="240" w:lineRule="auto"/>
+              <w:t>1168591</w:t>
+            </w:r>
+            <w:r>
               <w:rPr>
                 <w:rFonts w:ascii="Lucida Console" w:hAnsi="Lucida Console"/>
                 <w:bCs/>
                 <w:sz w:val="22"/>
                 <w:szCs w:val="22"/>
               </w:rPr>
-            </w:pPr>
-          </w:p>
-          <w:p>
-            <w:pPr>
-              <w:spacing w:after="0" w:line="240" w:lineRule="auto"/>
+              <w:t xml:space="preserve">        </w:t>
+            </w:r>
+            <w:r>
               <w:rPr>
                 <w:rFonts w:ascii="Lucida Console" w:hAnsi="Lucida Console"/>
                 <w:bCs/>
                 <w:sz w:val="22"/>
                 <w:szCs w:val="22"/>
               </w:rPr>
-            </w:pPr>
+              <w:t xml:space="preserve">                </w:t>
+            </w:r>
             <w:r>
               <w:rPr>
                 <w:rFonts w:ascii="Lucida Console" w:hAnsi="Lucida Console"/>
@@ -375,7 +373,74 @@
                 <w:sz w:val="22"/>
                 <w:szCs w:val="22"/>
               </w:rPr>
-              <w:t xml:space="preserve">CARRERA:                           </w:t>
+              <w:t>FECHA:</w:t>
+            </w:r>
+            <w:r>
+              <w:rPr>
+                <w:rFonts w:ascii="Lucida Console" w:hAnsi="Lucida Console"/>
+                <w:bCs/>
+                <w:sz w:val="22"/>
+                <w:szCs w:val="22"/>
+              </w:rPr>
+              <w:t xml:space="preserve"> 23/10</w:t>
+            </w:r>
+            <w:r>
+              <w:rPr>
+                <w:rFonts w:ascii="Lucida Console" w:hAnsi="Lucida Console"/>
+                <w:bCs/>
+                <w:sz w:val="22"/>
+                <w:szCs w:val="22"/>
+              </w:rPr>
+              <w:t>/2024</w:t>
+            </w:r>
+          </w:p>
+          <w:p>
+            <w:pPr>
+              <w:spacing w:after="0" w:line="240" w:lineRule="auto"/>
+              <w:rPr>
+                <w:rFonts w:ascii="Lucida Console" w:hAnsi="Lucida Console"/>
+                <w:bCs/>
+                <w:sz w:val="22"/>
+                <w:szCs w:val="22"/>
+              </w:rPr>
+            </w:pPr>
+          </w:p>
+          <w:p>
+            <w:pPr>
+              <w:spacing w:after="0" w:line="240" w:lineRule="auto"/>
+              <w:rPr>
+                <w:rFonts w:ascii="Lucida Console" w:hAnsi="Lucida Console"/>
+                <w:bCs/>
+                <w:sz w:val="22"/>
+                <w:szCs w:val="22"/>
+              </w:rPr>
+            </w:pPr>
+            <w:r>
+              <w:rPr>
+                <w:rFonts w:ascii="Lucida Console" w:hAnsi="Lucida Console"/>
+                <w:bCs/>
+                <w:sz w:val="22"/>
+                <w:szCs w:val="22"/>
+              </w:rPr>
+              <w:t xml:space="preserve">CARRERA: </w:t>
+            </w:r>
+            <w:r>
+              <w:rPr>
+                <w:rFonts w:ascii="Lucida Console" w:hAnsi="Lucida Console"/>
+                <w:bCs/>
+                <w:sz w:val="22"/>
+                <w:szCs w:val="22"/>
+              </w:rPr>
+              <w:t>Tecnicatura en Desarrollo de Software</w:t>
+            </w:r>
+            <w:r>
+              <w:rPr>
+                <w:rFonts w:ascii="Lucida Console" w:hAnsi="Lucida Console"/>
+                <w:bCs/>
+                <w:sz w:val="22"/>
+                <w:szCs w:val="22"/>
+              </w:rPr>
+              <w:t xml:space="preserve"> </w:t>
             </w:r>
             <w:r>
               <w:rPr>
@@ -494,15 +559,7 @@
             </w:r>
             <w:proofErr w:type="spellEnd"/>
             <w:r>
-              <w:t xml:space="preserve"> en el repositorio </w:t>
-            </w:r>
-            <w:proofErr w:type="spellStart"/>
-            <w:r>
-              <w:t>GitHub</w:t>
-            </w:r>
-            <w:proofErr w:type="spellEnd"/>
-            <w:r>
-              <w:t xml:space="preserve"> del alumno.</w:t>
+              <w:t xml:space="preserve"> en el repositorio GitHub del alumno.</w:t>
             </w:r>
           </w:p>
           <w:p>
@@ -638,15 +695,7 @@
               </w:numPr>
             </w:pPr>
             <w:r>
-              <w:t xml:space="preserve">El criterio de evaluación es del 50% del examen correcto, esto incluye desde la claridad de los nombres de las clases, métodos y atributos, su aplicación al estándar UML (asociaciones, </w:t>
-            </w:r>
-            <w:proofErr w:type="spellStart"/>
-            <w:r>
-              <w:t>cardinalidad</w:t>
-            </w:r>
-            <w:proofErr w:type="spellEnd"/>
-            <w:r>
-              <w:t xml:space="preserve">, etc.) y aplicación de los conceptos y buenas prácticas de la materia. </w:t>
+              <w:t xml:space="preserve">El criterio de evaluación es del 50% del examen correcto, esto incluye desde la claridad de los nombres de las clases, métodos y atributos, su aplicación al estándar UML (asociaciones, cardinalidad, etc.) y aplicación de los conceptos y buenas prácticas de la materia. </w:t>
             </w:r>
             <w:r>
               <w:rPr>
@@ -875,45 +924,20 @@
     </w:p>
     <w:p>
       <w:r>
-        <w:t xml:space="preserve">El centro deportivo cuenta con varias instalaciones, </w:t>
-      </w:r>
-      <w:r>
-        <w:t>piletas</w:t>
-      </w:r>
-      <w:r>
-        <w:t>, gimnasios y salas de yoga. Cada instalación tiene un c</w:t>
-      </w:r>
-      <w:r>
-        <w:t xml:space="preserve">ódigo único de identificación, </w:t>
-      </w:r>
-      <w:r>
-        <w:t xml:space="preserve">una capacidad máxima </w:t>
-      </w:r>
-      <w:r>
-        <w:t xml:space="preserve">permitidos por día </w:t>
-      </w:r>
-      <w:r>
-        <w:t>y un</w:t>
-      </w:r>
-      <w:r>
-        <w:t>a</w:t>
-      </w:r>
-      <w:r>
-        <w:t xml:space="preserve"> </w:t>
-      </w:r>
-      <w:r>
-        <w:t>ubicación</w:t>
+        <w:t>El centro deportivo cuenta con varias instalaciones, piletas, gimnasios y salas de yoga. Cada instalación tiene un código único de identificación, una capacidad máxima permitidos por día y una ubicación</w:t>
       </w:r>
       <w:r>
         <w:t>.</w:t>
       </w:r>
     </w:p>
     <w:p>
-      <w:r>
-        <w:t>El sistema debe permitir a los clientes reservar instalaciones a través de una plataforma en línea</w:t>
-      </w:r>
-      <w:r>
-        <w:t xml:space="preserve"> </w:t>
+      <w:pPr>
+        <w:rPr>
+          <w:u w:val="single"/>
+        </w:rPr>
+      </w:pPr>
+      <w:r>
+        <w:t xml:space="preserve">El sistema debe permitir a los clientes reservar instalaciones a través de una plataforma en línea </w:t>
       </w:r>
       <w:r>
         <w:t xml:space="preserve">con </w:t>
@@ -931,10 +955,7 @@
         </w:numPr>
       </w:pPr>
       <w:r>
-        <w:t>El cliente no tiene otra reserva pendiente</w:t>
-      </w:r>
-      <w:r>
-        <w:t>, y</w:t>
+        <w:t>El cliente no tiene otra reserva pendiente, y</w:t>
       </w:r>
     </w:p>
     <w:p>
@@ -1389,50 +1410,20 @@
         </w:tc>
       </w:tr>
     </w:tbl>
-    <w:p/>
+    <w:p>
+      <w:pPr>
+        <w:rPr>
+          <w:u w:val="single"/>
+        </w:rPr>
+      </w:pPr>
+    </w:p>
     <w:p/>
     <w:p/>
     <w:p/>
     <w:p/>
     <w:p>
       <w:r>
-        <w:t>Las reservas</w:t>
-      </w:r>
-      <w:r>
-        <w:t xml:space="preserve">, una vez </w:t>
-      </w:r>
-      <w:r>
-        <w:t>hechas quedan en estado</w:t>
-      </w:r>
-      <w:r>
-        <w:t xml:space="preserve"> </w:t>
-      </w:r>
-      <w:r>
-        <w:t>Pendiente</w:t>
-      </w:r>
-      <w:r>
-        <w:t xml:space="preserve">. Si el </w:t>
-      </w:r>
-      <w:r>
-        <w:t>cliente hizo uso de la instalación</w:t>
-      </w:r>
-      <w:r>
-        <w:t xml:space="preserve">, </w:t>
-      </w:r>
-      <w:r>
-        <w:t>la reserva debe marcarse como utilizada</w:t>
-      </w:r>
-      <w:r>
-        <w:t xml:space="preserve">, pero si pasa el día y el </w:t>
-      </w:r>
-      <w:r>
-        <w:t>cliente</w:t>
-      </w:r>
-      <w:r>
-        <w:t xml:space="preserve"> no se presenta, </w:t>
-      </w:r>
-      <w:r>
-        <w:t>la reserva</w:t>
+        <w:t>Las reservas, una vez hechas quedan en estado Pendiente. Si el cliente hizo uso de la instalación, la reserva debe marcarse como utilizada, pero si pasa el día y el cliente no se presenta, la reserva</w:t>
       </w:r>
       <w:r>
         <w:t xml:space="preserve"> se marcara como No Utilizada</w:t>
@@ -1466,8 +1457,6 @@
       <w:r>
         <w:t>.</w:t>
       </w:r>
-      <w:bookmarkStart w:id="0" w:name="_GoBack"/>
-      <w:bookmarkEnd w:id="0"/>
     </w:p>
     <w:p>
       <w:pPr>
@@ -2682,58 +2671,8 @@
 </w:document>
 </file>
 
-<file path=word/commentsExtensible.xml><?xml version="1.0" encoding="utf-8"?>
-<w16cex:commentsExtensible xmlns:w16="http://schemas.microsoft.com/office/word/2018/wordml" xmlns:w16cex="http://schemas.microsoft.com/office/word/2018/wordml/cex" xmlns:mc="http://schemas.openxmlformats.org/markup-compatibility/2006" mc:Ignorable="w16 w16cex">
-  <w16cex:commentExtensible w16cex:durableId="7489478F" w16cex:dateUtc="2023-06-24T19:46:12.756Z"/>
-  <w16cex:commentExtensible w16cex:durableId="7324375F" w16cex:dateUtc="2023-06-24T19:47:35.764Z"/>
-  <w16cex:commentExtensible w16cex:durableId="2DC71DDD" w16cex:dateUtc="2023-06-24T19:50:45.159Z"/>
-  <w16cex:commentExtensible w16cex:durableId="5610E0D3" w16cex:dateUtc="2023-06-24T20:02:25.117Z"/>
-  <w16cex:commentExtensible w16cex:durableId="03F2BDC4" w16cex:dateUtc="2023-06-24T20:03:41.797Z"/>
-  <w16cex:commentExtensible w16cex:durableId="35991753" w16cex:dateUtc="2023-06-24T20:07:13.489Z"/>
-  <w16cex:commentExtensible w16cex:durableId="1CD41D06" w16cex:dateUtc="2023-06-25T21:17:42.562Z"/>
-  <w16cex:commentExtensible w16cex:durableId="7EFD2339" w16cex:dateUtc="2023-06-24T20:17:11.156Z"/>
-  <w16cex:commentExtensible w16cex:durableId="71385D4E" w16cex:dateUtc="2023-06-25T21:19:47.202Z">
-    <w16cex:extLst>
-      <w16:ext w16:uri="{CE6994B0-6A32-4C9F-8C6B-6E91EDA988CE}">
-        <cr:reactions xmlns:cr="http://schemas.microsoft.com/office/comments/2020/reactions">
-          <cr:reaction reactionType="1">
-            <cr:reactionInfo dateUtc="2023-06-26T22:12:05.008Z">
-              <cr:user userId="S::icolombo@uade.edu.ar::cbaaf060-4d8f-49a3-9563-acc4f57a5087" userProvider="AD" userName="COLOMBO IGNACIO"/>
-            </cr:reactionInfo>
-          </cr:reaction>
-        </cr:reactions>
-      </w16:ext>
-    </w16cex:extLst>
-  </w16cex:commentExtensible>
-  <w16cex:commentExtensible w16cex:durableId="37A146BD" w16cex:dateUtc="2023-06-25T21:20:45.665Z"/>
-  <w16cex:commentExtensible w16cex:durableId="619D1DE9" w16cex:dateUtc="2023-06-25T21:29:06.268Z"/>
-  <w16cex:commentExtensible w16cex:durableId="277500E7" w16cex:dateUtc="2023-06-25T21:34:10.518Z"/>
-  <w16cex:commentExtensible w16cex:durableId="7638CEC0" w16cex:dateUtc="2023-06-25T21:44:27.684Z"/>
-  <w16cex:commentExtensible w16cex:durableId="38EE12AA" w16cex:dateUtc="2023-06-26T22:34:51.18Z"/>
-</w16cex:commentsExtensible>
-</file>
-
-<file path=word/commentsIds.xml><?xml version="1.0" encoding="utf-8"?>
-<w16cid:commentsIds xmlns:mc="http://schemas.openxmlformats.org/markup-compatibility/2006" xmlns:w16cid="http://schemas.microsoft.com/office/word/2016/wordml/cid" mc:Ignorable="w16cid">
-  <w16cid:commentId w16cid:paraId="0393D000" w16cid:durableId="7489478F"/>
-  <w16cid:commentId w16cid:paraId="273878D4" w16cid:durableId="7324375F"/>
-  <w16cid:commentId w16cid:paraId="70DB8353" w16cid:durableId="2DC71DDD"/>
-  <w16cid:commentId w16cid:paraId="5FCB7D50" w16cid:durableId="5610E0D3"/>
-  <w16cid:commentId w16cid:paraId="21602E01" w16cid:durableId="03F2BDC4"/>
-  <w16cid:commentId w16cid:paraId="3284B4F7" w16cid:durableId="35991753"/>
-  <w16cid:commentId w16cid:paraId="20458FC0" w16cid:durableId="7EFD2339"/>
-  <w16cid:commentId w16cid:paraId="14F5DC30" w16cid:durableId="1CD41D06"/>
-  <w16cid:commentId w16cid:paraId="230E7C30" w16cid:durableId="71385D4E"/>
-  <w16cid:commentId w16cid:paraId="02D3EE93" w16cid:durableId="37A146BD"/>
-  <w16cid:commentId w16cid:paraId="34F421A5" w16cid:durableId="619D1DE9"/>
-  <w16cid:commentId w16cid:paraId="6B499F8B" w16cid:durableId="277500E7"/>
-  <w16cid:commentId w16cid:paraId="551481A9" w16cid:durableId="7638CEC0"/>
-  <w16cid:commentId w16cid:paraId="6FE24EEF" w16cid:durableId="38EE12AA"/>
-</w16cid:commentsIds>
-</file>
-
 <file path=word/endnotes.xml><?xml version="1.0" encoding="utf-8"?>
-<w:endnotes xmlns:wpc="http://schemas.microsoft.com/office/word/2010/wordprocessingCanvas" xmlns:mc="http://schemas.openxmlformats.org/markup-compatibility/2006" xmlns:o="urn:schemas-microsoft-com:office:office" xmlns:r="http://schemas.openxmlformats.org/officeDocument/2006/relationships" xmlns:m="http://schemas.openxmlformats.org/officeDocument/2006/math" xmlns:v="urn:schemas-microsoft-com:vml" xmlns:wp14="http://schemas.microsoft.com/office/word/2010/wordprocessingDrawing" xmlns:wp="http://schemas.openxmlformats.org/drawingml/2006/wordprocessingDrawing" xmlns:w10="urn:schemas-microsoft-com:office:word" xmlns:w="http://schemas.openxmlformats.org/wordprocessingml/2006/main" xmlns:w14="http://schemas.microsoft.com/office/word/2010/wordml" xmlns:w15="http://schemas.microsoft.com/office/word/2012/wordml" xmlns:wpg="http://schemas.microsoft.com/office/word/2010/wordprocessingGroup" xmlns:wpi="http://schemas.microsoft.com/office/word/2010/wordprocessingInk" xmlns:wne="http://schemas.microsoft.com/office/word/2006/wordml" xmlns:wps="http://schemas.microsoft.com/office/word/2010/wordprocessingShape" mc:Ignorable="w14 w15 wp14">
+<w:endnotes xmlns:wpc="http://schemas.microsoft.com/office/word/2010/wordprocessingCanvas" xmlns:cx="http://schemas.microsoft.com/office/drawing/2014/chartex" xmlns:cx1="http://schemas.microsoft.com/office/drawing/2015/9/8/chartex" xmlns:cx2="http://schemas.microsoft.com/office/drawing/2015/10/21/chartex" xmlns:cx3="http://schemas.microsoft.com/office/drawing/2016/5/9/chartex" xmlns:cx4="http://schemas.microsoft.com/office/drawing/2016/5/10/chartex" xmlns:cx5="http://schemas.microsoft.com/office/drawing/2016/5/11/chartex" xmlns:cx6="http://schemas.microsoft.com/office/drawing/2016/5/12/chartex" xmlns:cx7="http://schemas.microsoft.com/office/drawing/2016/5/13/chartex" xmlns:cx8="http://schemas.microsoft.com/office/drawing/2016/5/14/chartex" xmlns:mc="http://schemas.openxmlformats.org/markup-compatibility/2006" xmlns:aink="http://schemas.microsoft.com/office/drawing/2016/ink" xmlns:am3d="http://schemas.microsoft.com/office/drawing/2017/model3d" xmlns:o="urn:schemas-microsoft-com:office:office" xmlns:r="http://schemas.openxmlformats.org/officeDocument/2006/relationships" xmlns:m="http://schemas.openxmlformats.org/officeDocument/2006/math" xmlns:v="urn:schemas-microsoft-com:vml" xmlns:wp14="http://schemas.microsoft.com/office/word/2010/wordprocessingDrawing" xmlns:wp="http://schemas.openxmlformats.org/drawingml/2006/wordprocessingDrawing" xmlns:w10="urn:schemas-microsoft-com:office:word" xmlns:w="http://schemas.openxmlformats.org/wordprocessingml/2006/main" xmlns:w14="http://schemas.microsoft.com/office/word/2010/wordml" xmlns:w15="http://schemas.microsoft.com/office/word/2012/wordml" xmlns:w16cex="http://schemas.microsoft.com/office/word/2018/wordml/cex" xmlns:w16cid="http://schemas.microsoft.com/office/word/2016/wordml/cid" xmlns:w16="http://schemas.microsoft.com/office/word/2018/wordml" xmlns:w16sdtdh="http://schemas.microsoft.com/office/word/2020/wordml/sdtdatahash" xmlns:w16se="http://schemas.microsoft.com/office/word/2015/wordml/symex" xmlns:wpg="http://schemas.microsoft.com/office/word/2010/wordprocessingGroup" xmlns:wpi="http://schemas.microsoft.com/office/word/2010/wordprocessingInk" xmlns:wne="http://schemas.microsoft.com/office/word/2006/wordml" xmlns:wps="http://schemas.microsoft.com/office/word/2010/wordprocessingShape" mc:Ignorable="w14 w15 w16se w16cid w16 w16cex w16sdtdh wp14">
   <w:endnote w:type="separator" w:id="-1">
     <w:p>
       <w:pPr>
@@ -2758,7 +2697,7 @@
 </file>
 
 <file path=word/footnotes.xml><?xml version="1.0" encoding="utf-8"?>
-<w:footnotes xmlns:wpc="http://schemas.microsoft.com/office/word/2010/wordprocessingCanvas" xmlns:mc="http://schemas.openxmlformats.org/markup-compatibility/2006" xmlns:o="urn:schemas-microsoft-com:office:office" xmlns:r="http://schemas.openxmlformats.org/officeDocument/2006/relationships" xmlns:m="http://schemas.openxmlformats.org/officeDocument/2006/math" xmlns:v="urn:schemas-microsoft-com:vml" xmlns:wp14="http://schemas.microsoft.com/office/word/2010/wordprocessingDrawing" xmlns:wp="http://schemas.openxmlformats.org/drawingml/2006/wordprocessingDrawing" xmlns:w10="urn:schemas-microsoft-com:office:word" xmlns:w="http://schemas.openxmlformats.org/wordprocessingml/2006/main" xmlns:w14="http://schemas.microsoft.com/office/word/2010/wordml" xmlns:w15="http://schemas.microsoft.com/office/word/2012/wordml" xmlns:wpg="http://schemas.microsoft.com/office/word/2010/wordprocessingGroup" xmlns:wpi="http://schemas.microsoft.com/office/word/2010/wordprocessingInk" xmlns:wne="http://schemas.microsoft.com/office/word/2006/wordml" xmlns:wps="http://schemas.microsoft.com/office/word/2010/wordprocessingShape" mc:Ignorable="w14 w15 wp14">
+<w:footnotes xmlns:wpc="http://schemas.microsoft.com/office/word/2010/wordprocessingCanvas" xmlns:cx="http://schemas.microsoft.com/office/drawing/2014/chartex" xmlns:cx1="http://schemas.microsoft.com/office/drawing/2015/9/8/chartex" xmlns:cx2="http://schemas.microsoft.com/office/drawing/2015/10/21/chartex" xmlns:cx3="http://schemas.microsoft.com/office/drawing/2016/5/9/chartex" xmlns:cx4="http://schemas.microsoft.com/office/drawing/2016/5/10/chartex" xmlns:cx5="http://schemas.microsoft.com/office/drawing/2016/5/11/chartex" xmlns:cx6="http://schemas.microsoft.com/office/drawing/2016/5/12/chartex" xmlns:cx7="http://schemas.microsoft.com/office/drawing/2016/5/13/chartex" xmlns:cx8="http://schemas.microsoft.com/office/drawing/2016/5/14/chartex" xmlns:mc="http://schemas.openxmlformats.org/markup-compatibility/2006" xmlns:aink="http://schemas.microsoft.com/office/drawing/2016/ink" xmlns:am3d="http://schemas.microsoft.com/office/drawing/2017/model3d" xmlns:o="urn:schemas-microsoft-com:office:office" xmlns:r="http://schemas.openxmlformats.org/officeDocument/2006/relationships" xmlns:m="http://schemas.openxmlformats.org/officeDocument/2006/math" xmlns:v="urn:schemas-microsoft-com:vml" xmlns:wp14="http://schemas.microsoft.com/office/word/2010/wordprocessingDrawing" xmlns:wp="http://schemas.openxmlformats.org/drawingml/2006/wordprocessingDrawing" xmlns:w10="urn:schemas-microsoft-com:office:word" xmlns:w="http://schemas.openxmlformats.org/wordprocessingml/2006/main" xmlns:w14="http://schemas.microsoft.com/office/word/2010/wordml" xmlns:w15="http://schemas.microsoft.com/office/word/2012/wordml" xmlns:w16cex="http://schemas.microsoft.com/office/word/2018/wordml/cex" xmlns:w16cid="http://schemas.microsoft.com/office/word/2016/wordml/cid" xmlns:w16="http://schemas.microsoft.com/office/word/2018/wordml" xmlns:w16sdtdh="http://schemas.microsoft.com/office/word/2020/wordml/sdtdatahash" xmlns:w16se="http://schemas.microsoft.com/office/word/2015/wordml/symex" xmlns:wpg="http://schemas.microsoft.com/office/word/2010/wordprocessingGroup" xmlns:wpi="http://schemas.microsoft.com/office/word/2010/wordprocessingInk" xmlns:wne="http://schemas.microsoft.com/office/word/2006/wordml" xmlns:wps="http://schemas.microsoft.com/office/word/2010/wordprocessingShape" mc:Ignorable="w14 w15 w16se w16cid w16 w16cex w16sdtdh wp14">
   <w:footnote w:type="separator" w:id="-1">
     <w:p>
       <w:pPr>
@@ -2783,10 +2722,10 @@
 </file>
 
 <file path=word/header1.xml><?xml version="1.0" encoding="utf-8"?>
-<w:hdr xmlns:wpc="http://schemas.microsoft.com/office/word/2010/wordprocessingCanvas" xmlns:mc="http://schemas.openxmlformats.org/markup-compatibility/2006" xmlns:o="urn:schemas-microsoft-com:office:office" xmlns:r="http://schemas.openxmlformats.org/officeDocument/2006/relationships" xmlns:m="http://schemas.openxmlformats.org/officeDocument/2006/math" xmlns:v="urn:schemas-microsoft-com:vml" xmlns:wp14="http://schemas.microsoft.com/office/word/2010/wordprocessingDrawing" xmlns:wp="http://schemas.openxmlformats.org/drawingml/2006/wordprocessingDrawing" xmlns:w10="urn:schemas-microsoft-com:office:word" xmlns:w="http://schemas.openxmlformats.org/wordprocessingml/2006/main" xmlns:w14="http://schemas.microsoft.com/office/word/2010/wordml" xmlns:w15="http://schemas.microsoft.com/office/word/2012/wordml" xmlns:wpg="http://schemas.microsoft.com/office/word/2010/wordprocessingGroup" xmlns:wpi="http://schemas.microsoft.com/office/word/2010/wordprocessingInk" xmlns:wne="http://schemas.microsoft.com/office/word/2006/wordml" xmlns:wps="http://schemas.microsoft.com/office/word/2010/wordprocessingShape" mc:Ignorable="w14 w15 wp14">
+<w:hdr xmlns:wpc="http://schemas.microsoft.com/office/word/2010/wordprocessingCanvas" xmlns:cx="http://schemas.microsoft.com/office/drawing/2014/chartex" xmlns:cx1="http://schemas.microsoft.com/office/drawing/2015/9/8/chartex" xmlns:cx2="http://schemas.microsoft.com/office/drawing/2015/10/21/chartex" xmlns:cx3="http://schemas.microsoft.com/office/drawing/2016/5/9/chartex" xmlns:cx4="http://schemas.microsoft.com/office/drawing/2016/5/10/chartex" xmlns:cx5="http://schemas.microsoft.com/office/drawing/2016/5/11/chartex" xmlns:cx6="http://schemas.microsoft.com/office/drawing/2016/5/12/chartex" xmlns:cx7="http://schemas.microsoft.com/office/drawing/2016/5/13/chartex" xmlns:cx8="http://schemas.microsoft.com/office/drawing/2016/5/14/chartex" xmlns:mc="http://schemas.openxmlformats.org/markup-compatibility/2006" xmlns:aink="http://schemas.microsoft.com/office/drawing/2016/ink" xmlns:am3d="http://schemas.microsoft.com/office/drawing/2017/model3d" xmlns:o="urn:schemas-microsoft-com:office:office" xmlns:r="http://schemas.openxmlformats.org/officeDocument/2006/relationships" xmlns:m="http://schemas.openxmlformats.org/officeDocument/2006/math" xmlns:v="urn:schemas-microsoft-com:vml" xmlns:wp14="http://schemas.microsoft.com/office/word/2010/wordprocessingDrawing" xmlns:wp="http://schemas.openxmlformats.org/drawingml/2006/wordprocessingDrawing" xmlns:w10="urn:schemas-microsoft-com:office:word" xmlns:w="http://schemas.openxmlformats.org/wordprocessingml/2006/main" xmlns:w14="http://schemas.microsoft.com/office/word/2010/wordml" xmlns:w15="http://schemas.microsoft.com/office/word/2012/wordml" xmlns:w16cex="http://schemas.microsoft.com/office/word/2018/wordml/cex" xmlns:w16cid="http://schemas.microsoft.com/office/word/2016/wordml/cid" xmlns:w16="http://schemas.microsoft.com/office/word/2018/wordml" xmlns:w16sdtdh="http://schemas.microsoft.com/office/word/2020/wordml/sdtdatahash" xmlns:w16se="http://schemas.microsoft.com/office/word/2015/wordml/symex" xmlns:wpg="http://schemas.microsoft.com/office/word/2010/wordprocessingGroup" xmlns:wpi="http://schemas.microsoft.com/office/word/2010/wordprocessingInk" xmlns:wne="http://schemas.microsoft.com/office/word/2006/wordml" xmlns:wps="http://schemas.microsoft.com/office/word/2010/wordprocessingShape" mc:Ignorable="w14 w15 w16se w16cid w16 w16cex w16sdtdh wp14">
   <w:p>
     <w:pPr>
-      <w:pStyle w:val="Puesto"/>
+      <w:pStyle w:val="Ttulo"/>
       <w:rPr>
         <w:noProof/>
         <w:sz w:val="52"/>
@@ -2876,8 +2815,8 @@
 </file>
 
 <file path=word/numbering.xml><?xml version="1.0" encoding="utf-8"?>
-<w:numbering xmlns:wpc="http://schemas.microsoft.com/office/word/2010/wordprocessingCanvas" xmlns:mc="http://schemas.openxmlformats.org/markup-compatibility/2006" xmlns:o="urn:schemas-microsoft-com:office:office" xmlns:r="http://schemas.openxmlformats.org/officeDocument/2006/relationships" xmlns:m="http://schemas.openxmlformats.org/officeDocument/2006/math" xmlns:v="urn:schemas-microsoft-com:vml" xmlns:wp14="http://schemas.microsoft.com/office/word/2010/wordprocessingDrawing" xmlns:wp="http://schemas.openxmlformats.org/drawingml/2006/wordprocessingDrawing" xmlns:w10="urn:schemas-microsoft-com:office:word" xmlns:w="http://schemas.openxmlformats.org/wordprocessingml/2006/main" xmlns:w14="http://schemas.microsoft.com/office/word/2010/wordml" xmlns:w15="http://schemas.microsoft.com/office/word/2012/wordml" xmlns:wpg="http://schemas.microsoft.com/office/word/2010/wordprocessingGroup" xmlns:wpi="http://schemas.microsoft.com/office/word/2010/wordprocessingInk" xmlns:wne="http://schemas.microsoft.com/office/word/2006/wordml" xmlns:wps="http://schemas.microsoft.com/office/word/2010/wordprocessingShape" mc:Ignorable="w14 w15 wp14">
-  <w:abstractNum w:abstractNumId="0">
+<w:numbering xmlns:wpc="http://schemas.microsoft.com/office/word/2010/wordprocessingCanvas" xmlns:cx="http://schemas.microsoft.com/office/drawing/2014/chartex" xmlns:cx1="http://schemas.microsoft.com/office/drawing/2015/9/8/chartex" xmlns:cx2="http://schemas.microsoft.com/office/drawing/2015/10/21/chartex" xmlns:cx3="http://schemas.microsoft.com/office/drawing/2016/5/9/chartex" xmlns:cx4="http://schemas.microsoft.com/office/drawing/2016/5/10/chartex" xmlns:cx5="http://schemas.microsoft.com/office/drawing/2016/5/11/chartex" xmlns:cx6="http://schemas.microsoft.com/office/drawing/2016/5/12/chartex" xmlns:cx7="http://schemas.microsoft.com/office/drawing/2016/5/13/chartex" xmlns:cx8="http://schemas.microsoft.com/office/drawing/2016/5/14/chartex" xmlns:mc="http://schemas.openxmlformats.org/markup-compatibility/2006" xmlns:aink="http://schemas.microsoft.com/office/drawing/2016/ink" xmlns:am3d="http://schemas.microsoft.com/office/drawing/2017/model3d" xmlns:o="urn:schemas-microsoft-com:office:office" xmlns:r="http://schemas.openxmlformats.org/officeDocument/2006/relationships" xmlns:m="http://schemas.openxmlformats.org/officeDocument/2006/math" xmlns:v="urn:schemas-microsoft-com:vml" xmlns:wp14="http://schemas.microsoft.com/office/word/2010/wordprocessingDrawing" xmlns:wp="http://schemas.openxmlformats.org/drawingml/2006/wordprocessingDrawing" xmlns:w10="urn:schemas-microsoft-com:office:word" xmlns:w="http://schemas.openxmlformats.org/wordprocessingml/2006/main" xmlns:w14="http://schemas.microsoft.com/office/word/2010/wordml" xmlns:w15="http://schemas.microsoft.com/office/word/2012/wordml" xmlns:w16cex="http://schemas.microsoft.com/office/word/2018/wordml/cex" xmlns:w16cid="http://schemas.microsoft.com/office/word/2016/wordml/cid" xmlns:w16="http://schemas.microsoft.com/office/word/2018/wordml" xmlns:w16sdtdh="http://schemas.microsoft.com/office/word/2020/wordml/sdtdatahash" xmlns:w16se="http://schemas.microsoft.com/office/word/2015/wordml/symex" xmlns:wpg="http://schemas.microsoft.com/office/word/2010/wordprocessingGroup" xmlns:wpi="http://schemas.microsoft.com/office/word/2010/wordprocessingInk" xmlns:wne="http://schemas.microsoft.com/office/word/2006/wordml" xmlns:wps="http://schemas.microsoft.com/office/word/2010/wordprocessingShape" mc:Ignorable="w14 w15 w16se w16cid w16 w16cex w16sdtdh wp14">
+  <w:abstractNum w:abstractNumId="0" w15:restartNumberingAfterBreak="0">
     <w:nsid w:val="061577F2"/>
     <w:multiLevelType w:val="hybridMultilevel"/>
     <w:tmpl w:val="898E9792"/>
@@ -2989,7 +2928,7 @@
       </w:rPr>
     </w:lvl>
   </w:abstractNum>
-  <w:abstractNum w:abstractNumId="1">
+  <w:abstractNum w:abstractNumId="1" w15:restartNumberingAfterBreak="0">
     <w:nsid w:val="12550559"/>
     <w:multiLevelType w:val="hybridMultilevel"/>
     <w:tmpl w:val="DAB87976"/>
@@ -3101,7 +3040,7 @@
       </w:rPr>
     </w:lvl>
   </w:abstractNum>
-  <w:abstractNum w:abstractNumId="2">
+  <w:abstractNum w:abstractNumId="2" w15:restartNumberingAfterBreak="0">
     <w:nsid w:val="14EE2A97"/>
     <w:multiLevelType w:val="hybridMultilevel"/>
     <w:tmpl w:val="2E60A50C"/>
@@ -3187,7 +3126,7 @@
       </w:pPr>
     </w:lvl>
   </w:abstractNum>
-  <w:abstractNum w:abstractNumId="3">
+  <w:abstractNum w:abstractNumId="3" w15:restartNumberingAfterBreak="0">
     <w:nsid w:val="1E9C72A5"/>
     <w:multiLevelType w:val="hybridMultilevel"/>
     <w:tmpl w:val="2B64EEFE"/>
@@ -3273,7 +3212,7 @@
       </w:pPr>
     </w:lvl>
   </w:abstractNum>
-  <w:abstractNum w:abstractNumId="4">
+  <w:abstractNum w:abstractNumId="4" w15:restartNumberingAfterBreak="0">
     <w:nsid w:val="28B67F26"/>
     <w:multiLevelType w:val="hybridMultilevel"/>
     <w:tmpl w:val="6C94D4A8"/>
@@ -3385,7 +3324,7 @@
       </w:rPr>
     </w:lvl>
   </w:abstractNum>
-  <w:abstractNum w:abstractNumId="5">
+  <w:abstractNum w:abstractNumId="5" w15:restartNumberingAfterBreak="0">
     <w:nsid w:val="2EB51ACB"/>
     <w:multiLevelType w:val="hybridMultilevel"/>
     <w:tmpl w:val="A0B83B6E"/>
@@ -3497,7 +3436,7 @@
       </w:rPr>
     </w:lvl>
   </w:abstractNum>
-  <w:abstractNum w:abstractNumId="6">
+  <w:abstractNum w:abstractNumId="6" w15:restartNumberingAfterBreak="0">
     <w:nsid w:val="3D441079"/>
     <w:multiLevelType w:val="hybridMultilevel"/>
     <w:tmpl w:val="BAA498F4"/>
@@ -3639,7 +3578,7 @@
       </w:rPr>
     </w:lvl>
   </w:abstractNum>
-  <w:abstractNum w:abstractNumId="7">
+  <w:abstractNum w:abstractNumId="7" w15:restartNumberingAfterBreak="0">
     <w:nsid w:val="4B245D82"/>
     <w:multiLevelType w:val="hybridMultilevel"/>
     <w:tmpl w:val="B8820400"/>
@@ -3751,7 +3690,7 @@
       </w:rPr>
     </w:lvl>
   </w:abstractNum>
-  <w:abstractNum w:abstractNumId="8">
+  <w:abstractNum w:abstractNumId="8" w15:restartNumberingAfterBreak="0">
     <w:nsid w:val="52E158FD"/>
     <w:multiLevelType w:val="hybridMultilevel"/>
     <w:tmpl w:val="7868C4B2"/>
@@ -3840,7 +3779,7 @@
       </w:pPr>
     </w:lvl>
   </w:abstractNum>
-  <w:abstractNum w:abstractNumId="9">
+  <w:abstractNum w:abstractNumId="9" w15:restartNumberingAfterBreak="0">
     <w:nsid w:val="52FE1A74"/>
     <w:multiLevelType w:val="hybridMultilevel"/>
     <w:tmpl w:val="7CBA68B0"/>
@@ -3929,7 +3868,7 @@
       </w:pPr>
     </w:lvl>
   </w:abstractNum>
-  <w:abstractNum w:abstractNumId="10">
+  <w:abstractNum w:abstractNumId="10" w15:restartNumberingAfterBreak="0">
     <w:nsid w:val="55393022"/>
     <w:multiLevelType w:val="hybridMultilevel"/>
     <w:tmpl w:val="A76665CA"/>
@@ -4042,7 +3981,7 @@
       </w:rPr>
     </w:lvl>
   </w:abstractNum>
-  <w:abstractNum w:abstractNumId="11">
+  <w:abstractNum w:abstractNumId="11" w15:restartNumberingAfterBreak="0">
     <w:nsid w:val="5A360A39"/>
     <w:multiLevelType w:val="hybridMultilevel"/>
     <w:tmpl w:val="2B3E379E"/>
@@ -4154,7 +4093,7 @@
       </w:rPr>
     </w:lvl>
   </w:abstractNum>
-  <w:abstractNum w:abstractNumId="12">
+  <w:abstractNum w:abstractNumId="12" w15:restartNumberingAfterBreak="0">
     <w:nsid w:val="5C4C1278"/>
     <w:multiLevelType w:val="hybridMultilevel"/>
     <w:tmpl w:val="554241AE"/>
@@ -4240,7 +4179,7 @@
       </w:pPr>
     </w:lvl>
   </w:abstractNum>
-  <w:abstractNum w:abstractNumId="13">
+  <w:abstractNum w:abstractNumId="13" w15:restartNumberingAfterBreak="0">
     <w:nsid w:val="68763A93"/>
     <w:multiLevelType w:val="hybridMultilevel"/>
     <w:tmpl w:val="C6D2DCE6"/>
@@ -4326,7 +4265,7 @@
       </w:pPr>
     </w:lvl>
   </w:abstractNum>
-  <w:abstractNum w:abstractNumId="14">
+  <w:abstractNum w:abstractNumId="14" w15:restartNumberingAfterBreak="0">
     <w:nsid w:val="68A015F8"/>
     <w:multiLevelType w:val="hybridMultilevel"/>
     <w:tmpl w:val="C6A4123A"/>
@@ -4415,7 +4354,7 @@
       </w:pPr>
     </w:lvl>
   </w:abstractNum>
-  <w:abstractNum w:abstractNumId="15">
+  <w:abstractNum w:abstractNumId="15" w15:restartNumberingAfterBreak="0">
     <w:nsid w:val="69FE736F"/>
     <w:multiLevelType w:val="hybridMultilevel"/>
     <w:tmpl w:val="064AA14C"/>
@@ -4527,7 +4466,7 @@
       </w:rPr>
     </w:lvl>
   </w:abstractNum>
-  <w:abstractNum w:abstractNumId="16">
+  <w:abstractNum w:abstractNumId="16" w15:restartNumberingAfterBreak="0">
     <w:nsid w:val="77430DE4"/>
     <w:multiLevelType w:val="hybridMultilevel"/>
     <w:tmpl w:val="3F421988"/>
@@ -4640,7 +4579,7 @@
       </w:rPr>
     </w:lvl>
   </w:abstractNum>
-  <w:abstractNum w:abstractNumId="17">
+  <w:abstractNum w:abstractNumId="17" w15:restartNumberingAfterBreak="0">
     <w:nsid w:val="7A502FF8"/>
     <w:multiLevelType w:val="hybridMultilevel"/>
     <w:tmpl w:val="E984F78E"/>
@@ -4811,7 +4750,7 @@
 </file>
 
 <file path=word/styles.xml><?xml version="1.0" encoding="utf-8"?>
-<w:styles xmlns:mc="http://schemas.openxmlformats.org/markup-compatibility/2006" xmlns:r="http://schemas.openxmlformats.org/officeDocument/2006/relationships" xmlns:w="http://schemas.openxmlformats.org/wordprocessingml/2006/main" xmlns:w14="http://schemas.microsoft.com/office/word/2010/wordml" xmlns:w15="http://schemas.microsoft.com/office/word/2012/wordml" mc:Ignorable="w14 w15">
+<w:styles xmlns:mc="http://schemas.openxmlformats.org/markup-compatibility/2006" xmlns:r="http://schemas.openxmlformats.org/officeDocument/2006/relationships" xmlns:w="http://schemas.openxmlformats.org/wordprocessingml/2006/main" xmlns:w14="http://schemas.microsoft.com/office/word/2010/wordml" xmlns:w15="http://schemas.microsoft.com/office/word/2012/wordml" xmlns:w16cex="http://schemas.microsoft.com/office/word/2018/wordml/cex" xmlns:w16cid="http://schemas.microsoft.com/office/word/2016/wordml/cid" xmlns:w16="http://schemas.microsoft.com/office/word/2018/wordml" xmlns:w16sdtdh="http://schemas.microsoft.com/office/word/2020/wordml/sdtdatahash" xmlns:w16se="http://schemas.microsoft.com/office/word/2015/wordml/symex" mc:Ignorable="w14 w15 w16se w16cid w16 w16cex w16sdtdh">
   <w:docDefaults>
     <w:rPrDefault>
       <w:rPr>
@@ -4827,7 +4766,7 @@
       </w:pPr>
     </w:pPrDefault>
   </w:docDefaults>
-  <w:latentStyles w:defLockedState="0" w:defUIPriority="99" w:defSemiHidden="0" w:defUnhideWhenUsed="0" w:defQFormat="0" w:count="371">
+  <w:latentStyles w:defLockedState="0" w:defUIPriority="99" w:defSemiHidden="0" w:defUnhideWhenUsed="0" w:defQFormat="0" w:count="376">
     <w:lsdException w:name="Normal" w:uiPriority="0" w:qFormat="1"/>
     <w:lsdException w:name="heading 1" w:uiPriority="9" w:qFormat="1"/>
     <w:lsdException w:name="heading 2" w:semiHidden="1" w:uiPriority="9" w:unhideWhenUsed="1" w:qFormat="1"/>
@@ -4933,7 +4872,6 @@
     <w:lsdException w:name="HTML Sample" w:semiHidden="1" w:unhideWhenUsed="1"/>
     <w:lsdException w:name="HTML Typewriter" w:semiHidden="1" w:unhideWhenUsed="1"/>
     <w:lsdException w:name="HTML Variable" w:semiHidden="1" w:unhideWhenUsed="1"/>
-    <w:lsdException w:name="Normal Table" w:semiHidden="1" w:unhideWhenUsed="1"/>
     <w:lsdException w:name="annotation subject" w:semiHidden="1" w:unhideWhenUsed="1"/>
     <w:lsdException w:name="No List" w:semiHidden="1" w:unhideWhenUsed="1"/>
     <w:lsdException w:name="Outline List 1" w:semiHidden="1" w:unhideWhenUsed="1"/>
@@ -4976,11 +4914,8 @@
     <w:lsdException w:name="Table Contemporary" w:semiHidden="1" w:unhideWhenUsed="1"/>
     <w:lsdException w:name="Table Elegant" w:semiHidden="1" w:unhideWhenUsed="1"/>
     <w:lsdException w:name="Table Professional" w:semiHidden="1" w:unhideWhenUsed="1"/>
-    <w:lsdException w:name="Table Subtle 1" w:semiHidden="1" w:unhideWhenUsed="1"/>
     <w:lsdException w:name="Table Subtle 2" w:semiHidden="1" w:unhideWhenUsed="1"/>
     <w:lsdException w:name="Table Web 1" w:semiHidden="1" w:unhideWhenUsed="1"/>
-    <w:lsdException w:name="Table Web 2" w:semiHidden="1" w:unhideWhenUsed="1"/>
-    <w:lsdException w:name="Table Web 3" w:semiHidden="1" w:unhideWhenUsed="1"/>
     <w:lsdException w:name="Balloon Text" w:semiHidden="1" w:unhideWhenUsed="1"/>
     <w:lsdException w:name="Table Grid" w:uiPriority="39"/>
     <w:lsdException w:name="Table Theme" w:semiHidden="1" w:unhideWhenUsed="1"/>
@@ -5199,6 +5134,11 @@
     <w:lsdException w:name="List Table 5 Dark Accent 6" w:uiPriority="50"/>
     <w:lsdException w:name="List Table 6 Colorful Accent 6" w:uiPriority="51"/>
     <w:lsdException w:name="List Table 7 Colorful Accent 6" w:uiPriority="52"/>
+    <w:lsdException w:name="Mention" w:semiHidden="1" w:unhideWhenUsed="1"/>
+    <w:lsdException w:name="Smart Hyperlink" w:semiHidden="1" w:unhideWhenUsed="1"/>
+    <w:lsdException w:name="Hashtag" w:semiHidden="1" w:unhideWhenUsed="1"/>
+    <w:lsdException w:name="Unresolved Mention" w:semiHidden="1" w:unhideWhenUsed="1"/>
+    <w:lsdException w:name="Smart Link" w:semiHidden="1" w:unhideWhenUsed="1"/>
   </w:latentStyles>
   <w:style w:type="paragraph" w:default="1" w:styleId="Normal">
     <w:name w:val="Normal"/>
@@ -5510,11 +5450,11 @@
       <w:sz w:val="20"/>
     </w:rPr>
   </w:style>
-  <w:style w:type="paragraph" w:styleId="Puesto">
+  <w:style w:type="paragraph" w:styleId="Ttulo">
     <w:name w:val="Title"/>
     <w:basedOn w:val="Normal"/>
     <w:next w:val="Normal"/>
-    <w:link w:val="PuestoCar"/>
+    <w:link w:val="TtuloCar"/>
     <w:uiPriority w:val="10"/>
     <w:qFormat/>
     <w:rsid w:val="008E7F5B"/>
@@ -5529,10 +5469,10 @@
       <w:szCs w:val="96"/>
     </w:rPr>
   </w:style>
-  <w:style w:type="character" w:customStyle="1" w:styleId="PuestoCar">
-    <w:name w:val="Puesto Car"/>
+  <w:style w:type="character" w:customStyle="1" w:styleId="TtuloCar">
+    <w:name w:val="Título Car"/>
     <w:basedOn w:val="Fuentedeprrafopredeter"/>
-    <w:link w:val="Puesto"/>
+    <w:link w:val="Ttulo"/>
     <w:uiPriority w:val="10"/>
     <w:rsid w:val="008E7F5B"/>
     <w:rPr>
@@ -5903,7 +5843,7 @@
       <w:spacing w:val="0"/>
     </w:rPr>
   </w:style>
-  <w:style w:type="paragraph" w:styleId="TtulodeTDC">
+  <w:style w:type="paragraph" w:styleId="TtuloTDC">
     <w:name w:val="TOC Heading"/>
     <w:basedOn w:val="Ttulo1"/>
     <w:next w:val="Normal"/>
@@ -5925,7 +5865,6 @@
       <w:spacing w:after="0" w:line="240" w:lineRule="auto"/>
     </w:pPr>
     <w:tblPr>
-      <w:tblInd w:w="0" w:type="dxa"/>
       <w:tblBorders>
         <w:top w:val="single" w:sz="4" w:space="0" w:color="auto"/>
         <w:left w:val="single" w:sz="4" w:space="0" w:color="auto"/>
@@ -5934,12 +5873,6 @@
         <w:insideH w:val="single" w:sz="4" w:space="0" w:color="auto"/>
         <w:insideV w:val="single" w:sz="4" w:space="0" w:color="auto"/>
       </w:tblBorders>
-      <w:tblCellMar>
-        <w:top w:w="0" w:type="dxa"/>
-        <w:left w:w="108" w:type="dxa"/>
-        <w:bottom w:w="0" w:type="dxa"/>
-        <w:right w:w="108" w:type="dxa"/>
-      </w:tblCellMar>
     </w:tblPr>
   </w:style>
   <w:style w:type="paragraph" w:styleId="Textodeglobo">
@@ -6337,15 +6270,6 @@
 </file>
 
 <file path=customXml/item1.xml><?xml version="1.0" encoding="utf-8"?>
-<?mso-contentType ?>
-<FormTemplates xmlns="http://schemas.microsoft.com/sharepoint/v3/contenttype/forms">
-  <Display>DocumentLibraryForm</Display>
-  <Edit>DocumentLibraryForm</Edit>
-  <New>DocumentLibraryForm</New>
-</FormTemplates>
-</file>
-
-<file path=customXml/item2.xml><?xml version="1.0" encoding="utf-8"?>
 <ct:contentTypeSchema xmlns:ct="http://schemas.microsoft.com/office/2006/metadata/contentType" xmlns:ma="http://schemas.microsoft.com/office/2006/metadata/properties/metaAttributes" ct:_="" ma:_="" ma:contentTypeName="Documento" ma:contentTypeID="0x0101009EAD93DD5F0A7141A0AB313006B80FD5" ma:contentTypeVersion="5" ma:contentTypeDescription="Crear nuevo documento." ma:contentTypeScope="" ma:versionID="176d60bbdc40208ea108d980489fb44b">
   <xsd:schema xmlns:xsd="http://www.w3.org/2001/XMLSchema" xmlns:xs="http://www.w3.org/2001/XMLSchema" xmlns:p="http://schemas.microsoft.com/office/2006/metadata/properties" xmlns:ns2="f3df648d-79a2-472a-a772-12b64653139b" targetNamespace="http://schemas.microsoft.com/office/2006/metadata/properties" ma:root="true" ma:fieldsID="05980001031c8de59f42403e6138e068" ns2:_="">
     <xsd:import namespace="f3df648d-79a2-472a-a772-12b64653139b"/>
@@ -6495,7 +6419,20 @@
 </ct:contentTypeSchema>
 </file>
 
+<file path=customXml/item2.xml><?xml version="1.0" encoding="utf-8"?>
+<?mso-contentType ?>
+<FormTemplates xmlns="http://schemas.microsoft.com/sharepoint/v3/contenttype/forms">
+  <Display>DocumentLibraryForm</Display>
+  <Edit>DocumentLibraryForm</Edit>
+  <New>DocumentLibraryForm</New>
+</FormTemplates>
+</file>
+
 <file path=customXml/item3.xml><?xml version="1.0" encoding="utf-8"?>
+<b:Sources xmlns:b="http://schemas.openxmlformats.org/officeDocument/2006/bibliography" xmlns="http://schemas.openxmlformats.org/officeDocument/2006/bibliography" SelectedStyle="\APASixthEditionOfficeOnline.xsl" StyleName="APA" Version="6"/>
+</file>
+
+<file path=customXml/item4.xml><?xml version="1.0" encoding="utf-8"?>
 <p:properties xmlns:p="http://schemas.microsoft.com/office/2006/metadata/properties" xmlns:xsi="http://www.w3.org/2001/XMLSchema-instance" xmlns:pc="http://schemas.microsoft.com/office/infopath/2007/PartnerControls">
   <documentManagement>
     <ReferenceId xmlns="f3df648d-79a2-472a-a772-12b64653139b" xsi:nil="true"/>
@@ -6503,11 +6440,25 @@
 </p:properties>
 </file>
 
-<file path=customXml/item4.xml><?xml version="1.0" encoding="utf-8"?>
-<b:Sources xmlns:b="http://schemas.openxmlformats.org/officeDocument/2006/bibliography" xmlns="http://schemas.openxmlformats.org/officeDocument/2006/bibliography" SelectedStyle="\APASixthEditionOfficeOnline.xsl" StyleName="APA" Version="6"/>
+<file path=customXml/itemProps1.xml><?xml version="1.0" encoding="utf-8"?>
+<ds:datastoreItem xmlns:ds="http://schemas.openxmlformats.org/officeDocument/2006/customXml" ds:itemID="{4B30D014-E962-470F-83DC-D22AEB5B3A2F}">
+  <ds:schemaRefs>
+    <ds:schemaRef ds:uri="http://schemas.microsoft.com/office/2006/metadata/contentType"/>
+    <ds:schemaRef ds:uri="http://schemas.microsoft.com/office/2006/metadata/properties/metaAttributes"/>
+    <ds:schemaRef ds:uri="http://www.w3.org/2001/XMLSchema"/>
+    <ds:schemaRef ds:uri="http://schemas.microsoft.com/office/2006/metadata/properties"/>
+    <ds:schemaRef ds:uri="f3df648d-79a2-472a-a772-12b64653139b"/>
+    <ds:schemaRef ds:uri="http://schemas.microsoft.com/office/2006/documentManagement/types"/>
+    <ds:schemaRef ds:uri="http://schemas.microsoft.com/office/infopath/2007/PartnerControls"/>
+    <ds:schemaRef ds:uri="http://schemas.openxmlformats.org/package/2006/metadata/core-properties"/>
+    <ds:schemaRef ds:uri="http://purl.org/dc/elements/1.1/"/>
+    <ds:schemaRef ds:uri="http://purl.org/dc/terms/"/>
+    <ds:schemaRef ds:uri="http://schemas.microsoft.com/internal/obd"/>
+  </ds:schemaRefs>
+</ds:datastoreItem>
 </file>
 
-<file path=customXml/itemProps1.xml><?xml version="1.0" encoding="utf-8"?>
+<file path=customXml/itemProps2.xml><?xml version="1.0" encoding="utf-8"?>
 <ds:datastoreItem xmlns:ds="http://schemas.openxmlformats.org/officeDocument/2006/customXml" ds:itemID="{A162CBC4-1970-4D73-A6BF-3FB7258D1DFC}">
   <ds:schemaRefs>
     <ds:schemaRef ds:uri="http://schemas.microsoft.com/sharepoint/v3/contenttype/forms"/>
@@ -6515,25 +6466,20 @@
 </ds:datastoreItem>
 </file>
 
-<file path=customXml/itemProps2.xml><?xml version="1.0" encoding="utf-8"?>
-<ds:datastoreItem xmlns:ds="http://schemas.openxmlformats.org/officeDocument/2006/customXml" ds:itemID="{4B30D014-E962-470F-83DC-D22AEB5B3A2F}"/>
-</file>
-
 <file path=customXml/itemProps3.xml><?xml version="1.0" encoding="utf-8"?>
-<ds:datastoreItem xmlns:ds="http://schemas.openxmlformats.org/officeDocument/2006/customXml" ds:itemID="{4189BF7B-447D-4968-9306-773BED30467D}">
+<ds:datastoreItem xmlns:ds="http://schemas.openxmlformats.org/officeDocument/2006/customXml" ds:itemID="{3F8C8DC0-04A0-4B1F-9BB0-57B762A08C78}">
   <ds:schemaRefs>
-    <ds:schemaRef ds:uri="http://schemas.microsoft.com/office/2006/metadata/properties"/>
-    <ds:schemaRef ds:uri="http://schemas.microsoft.com/office/infopath/2007/PartnerControls"/>
-    <ds:schemaRef ds:uri="90c72ffe-1c03-44ed-88e2-5c0561611b2d"/>
-    <ds:schemaRef ds:uri="72f31991-c22d-4f29-b293-57561e38a35a"/>
+    <ds:schemaRef ds:uri="http://schemas.openxmlformats.org/officeDocument/2006/bibliography"/>
   </ds:schemaRefs>
 </ds:datastoreItem>
 </file>
 
 <file path=customXml/itemProps4.xml><?xml version="1.0" encoding="utf-8"?>
-<ds:datastoreItem xmlns:ds="http://schemas.openxmlformats.org/officeDocument/2006/customXml" ds:itemID="{3F8C8DC0-04A0-4B1F-9BB0-57B762A08C78}">
+<ds:datastoreItem xmlns:ds="http://schemas.openxmlformats.org/officeDocument/2006/customXml" ds:itemID="{4189BF7B-447D-4968-9306-773BED30467D}">
   <ds:schemaRefs>
-    <ds:schemaRef ds:uri="http://schemas.openxmlformats.org/officeDocument/2006/bibliography"/>
+    <ds:schemaRef ds:uri="http://schemas.microsoft.com/office/2006/metadata/properties"/>
+    <ds:schemaRef ds:uri="http://schemas.microsoft.com/office/infopath/2007/PartnerControls"/>
+    <ds:schemaRef ds:uri="f3df648d-79a2-472a-a772-12b64653139b"/>
   </ds:schemaRefs>
 </ds:datastoreItem>
 </file>
</xml_diff>